<commit_message>
hw 3 for review together tomorrow
</commit_message>
<xml_diff>
--- a/hw_3/rAssignment3.docx
+++ b/hw_3/rAssignment3.docx
@@ -1,6 +1,6 @@
 
 <file path=word/document.xml><?xml version="1.0" encoding="utf-8"?>
-<w:document xmlns:wpc="http://schemas.microsoft.com/office/word/2010/wordprocessingCanvas" xmlns:cx="http://schemas.microsoft.com/office/drawing/2014/chartex" xmlns:cx1="http://schemas.microsoft.com/office/drawing/2015/9/8/chartex" xmlns:mc="http://schemas.openxmlformats.org/markup-compatibility/2006" xmlns:o="urn:schemas-microsoft-com:office:office" xmlns:r="http://schemas.openxmlformats.org/officeDocument/2006/relationships" xmlns:m="http://schemas.openxmlformats.org/officeDocument/2006/math" xmlns:v="urn:schemas-microsoft-com:vml" xmlns:wp14="http://schemas.microsoft.com/office/word/2010/wordprocessingDrawing" xmlns:wp="http://schemas.openxmlformats.org/drawingml/2006/wordprocessingDrawing" xmlns:w10="urn:schemas-microsoft-com:office:word" xmlns:w="http://schemas.openxmlformats.org/wordprocessingml/2006/main" xmlns:w14="http://schemas.microsoft.com/office/word/2010/wordml" xmlns:w15="http://schemas.microsoft.com/office/word/2012/wordml" xmlns:w16se="http://schemas.microsoft.com/office/word/2015/wordml/symex" xmlns:wpg="http://schemas.microsoft.com/office/word/2010/wordprocessingGroup" xmlns:wpi="http://schemas.microsoft.com/office/word/2010/wordprocessingInk" xmlns:wne="http://schemas.microsoft.com/office/word/2006/wordml" xmlns:wps="http://schemas.microsoft.com/office/word/2010/wordprocessingShape" mc:Ignorable="w14 w15 w16se wp14">
+<w:document xmlns:wpc="http://schemas.microsoft.com/office/word/2010/wordprocessingCanvas" xmlns:cx="http://schemas.microsoft.com/office/drawing/2014/chartex" xmlns:cx1="http://schemas.microsoft.com/office/drawing/2015/9/8/chartex" xmlns:cx2="http://schemas.microsoft.com/office/drawing/2015/10/21/chartex" xmlns:cx3="http://schemas.microsoft.com/office/drawing/2016/5/9/chartex" xmlns:cx4="http://schemas.microsoft.com/office/drawing/2016/5/10/chartex" xmlns:cx5="http://schemas.microsoft.com/office/drawing/2016/5/11/chartex" xmlns:cx6="http://schemas.microsoft.com/office/drawing/2016/5/12/chartex" xmlns:cx7="http://schemas.microsoft.com/office/drawing/2016/5/13/chartex" xmlns:cx8="http://schemas.microsoft.com/office/drawing/2016/5/14/chartex" xmlns:mc="http://schemas.openxmlformats.org/markup-compatibility/2006" xmlns:aink="http://schemas.microsoft.com/office/drawing/2016/ink" xmlns:am3d="http://schemas.microsoft.com/office/drawing/2017/model3d" xmlns:o="urn:schemas-microsoft-com:office:office" xmlns:oel="http://schemas.microsoft.com/office/2019/extlst" xmlns:r="http://schemas.openxmlformats.org/officeDocument/2006/relationships" xmlns:m="http://schemas.openxmlformats.org/officeDocument/2006/math" xmlns:v="urn:schemas-microsoft-com:vml" xmlns:wp14="http://schemas.microsoft.com/office/word/2010/wordprocessingDrawing" xmlns:wp="http://schemas.openxmlformats.org/drawingml/2006/wordprocessingDrawing" xmlns:w10="urn:schemas-microsoft-com:office:word" xmlns:w="http://schemas.openxmlformats.org/wordprocessingml/2006/main" xmlns:w14="http://schemas.microsoft.com/office/word/2010/wordml" xmlns:w15="http://schemas.microsoft.com/office/word/2012/wordml" xmlns:w16cex="http://schemas.microsoft.com/office/word/2018/wordml/cex" xmlns:w16cid="http://schemas.microsoft.com/office/word/2016/wordml/cid" xmlns:w16="http://schemas.microsoft.com/office/word/2018/wordml" xmlns:w16sdtdh="http://schemas.microsoft.com/office/word/2020/wordml/sdtdatahash" xmlns:w16se="http://schemas.microsoft.com/office/word/2015/wordml/symex" xmlns:wpg="http://schemas.microsoft.com/office/word/2010/wordprocessingGroup" xmlns:wpi="http://schemas.microsoft.com/office/word/2010/wordprocessingInk" xmlns:wne="http://schemas.microsoft.com/office/word/2006/wordml" xmlns:wps="http://schemas.microsoft.com/office/word/2010/wordprocessingShape" mc:Ignorable="w14 w15 w16se w16cid w16 w16cex w16sdtdh wp14">
   <w:body>
     <w:p>
       <w:pPr>
@@ -395,83 +395,91 @@
         <w:spacing w:before="0" w:beforeAutospacing="0" w:after="0" w:afterAutospacing="0"/>
         <w:rPr>
           <w:rFonts w:ascii="Segoe UI Semilight" w:hAnsi="Segoe UI Semilight" w:cs="Segoe UI Semilight"/>
-        </w:rPr>
-      </w:pPr>
-      <w:r>
-        <w:rPr>
-          <w:rFonts w:ascii="Segoe UI Semilight" w:hAnsi="Segoe UI Semilight" w:cs="Segoe UI Semilight"/>
-        </w:rPr>
-        <w:t>Read in “</w:t>
-      </w:r>
-      <w:r>
-        <w:rPr>
-          <w:rFonts w:ascii="Segoe UI Semilight" w:hAnsi="Segoe UI Semilight" w:cs="Segoe UI Semilight"/>
-        </w:rPr>
-        <w:t>countryCovars.csv</w:t>
-      </w:r>
-      <w:r>
-        <w:rPr>
-          <w:rFonts w:ascii="Segoe UI Semilight" w:hAnsi="Segoe UI Semilight" w:cs="Segoe UI Semilight"/>
+          <w:highlight w:val="yellow"/>
+        </w:rPr>
+      </w:pPr>
+      <w:commentRangeStart w:id="0"/>
+      <w:r>
+        <w:rPr>
+          <w:rFonts w:ascii="Segoe UI Semilight" w:hAnsi="Segoe UI Semilight" w:cs="Segoe UI Semilight"/>
+          <w:highlight w:val="yellow"/>
+        </w:rPr>
+        <w:t>Read in “countryCovars.csv</w:t>
+      </w:r>
+      <w:r>
+        <w:rPr>
+          <w:rFonts w:ascii="Segoe UI Semilight" w:hAnsi="Segoe UI Semilight" w:cs="Segoe UI Semilight"/>
+          <w:highlight w:val="yellow"/>
         </w:rPr>
         <w:t>”</w:t>
       </w:r>
       <w:r>
         <w:rPr>
           <w:rFonts w:ascii="Segoe UI Semilight" w:hAnsi="Segoe UI Semilight" w:cs="Segoe UI Semilight"/>
+          <w:highlight w:val="yellow"/>
         </w:rPr>
         <w:t xml:space="preserve"> and merge it to the data frame that you created in question 1. </w:t>
       </w:r>
       <w:r>
         <w:rPr>
           <w:rFonts w:ascii="Segoe UI Semilight" w:hAnsi="Segoe UI Semilight" w:cs="Segoe UI Semilight"/>
+          <w:highlight w:val="yellow"/>
         </w:rPr>
         <w:t xml:space="preserve">When you merge, keep all observations from the child mortality datasets, and don’t keep those observations that were </w:t>
       </w:r>
       <w:r>
         <w:rPr>
           <w:rFonts w:ascii="Segoe UI Semilight" w:hAnsi="Segoe UI Semilight" w:cs="Segoe UI Semilight"/>
+          <w:highlight w:val="yellow"/>
         </w:rPr>
         <w:t xml:space="preserve">found </w:t>
       </w:r>
       <w:r>
         <w:rPr>
           <w:rFonts w:ascii="Segoe UI Semilight" w:hAnsi="Segoe UI Semilight" w:cs="Segoe UI Semilight"/>
+          <w:highlight w:val="yellow"/>
         </w:rPr>
         <w:t xml:space="preserve">only in the countryCovars dataset. </w:t>
       </w:r>
       <w:r>
         <w:rPr>
           <w:rFonts w:ascii="Segoe UI Semilight" w:hAnsi="Segoe UI Semilight" w:cs="Segoe UI Semilight"/>
+          <w:highlight w:val="yellow"/>
         </w:rPr>
         <w:t xml:space="preserve">You’ll need to take a look at the structure of these two, and the variable names to determine the </w:t>
       </w:r>
       <w:r>
         <w:rPr>
           <w:rFonts w:ascii="Segoe UI Semilight" w:hAnsi="Segoe UI Semilight" w:cs="Segoe UI Semilight"/>
+          <w:highlight w:val="yellow"/>
         </w:rPr>
         <w:t>“</w:t>
       </w:r>
       <w:r>
         <w:rPr>
           <w:rFonts w:ascii="Segoe UI Semilight" w:hAnsi="Segoe UI Semilight" w:cs="Segoe UI Semilight"/>
+          <w:highlight w:val="yellow"/>
         </w:rPr>
         <w:t>by</w:t>
       </w:r>
       <w:r>
         <w:rPr>
           <w:rFonts w:ascii="Segoe UI Semilight" w:hAnsi="Segoe UI Semilight" w:cs="Segoe UI Semilight"/>
+          <w:highlight w:val="yellow"/>
         </w:rPr>
         <w:t>”</w:t>
       </w:r>
       <w:r>
         <w:rPr>
           <w:rFonts w:ascii="Segoe UI Semilight" w:hAnsi="Segoe UI Semilight" w:cs="Segoe UI Semilight"/>
+          <w:highlight w:val="yellow"/>
         </w:rPr>
         <w:t xml:space="preserve"> variables on which to merge.</w:t>
       </w:r>
       <w:r>
         <w:rPr>
           <w:rFonts w:ascii="Segoe UI Semilight" w:hAnsi="Segoe UI Semilight" w:cs="Segoe UI Semilight"/>
+          <w:highlight w:val="yellow"/>
         </w:rPr>
         <w:t xml:space="preserve"> </w:t>
       </w:r>
@@ -480,24 +488,16 @@
           <w:rFonts w:ascii="Segoe UI Semilight" w:hAnsi="Segoe UI Semilight" w:cs="Segoe UI Semilight"/>
           <w:b/>
           <w:bCs/>
-        </w:rPr>
-        <w:t>(</w:t>
-      </w:r>
-      <w:r>
-        <w:rPr>
-          <w:rFonts w:ascii="Segoe UI Semilight" w:hAnsi="Segoe UI Semilight" w:cs="Segoe UI Semilight"/>
-          <w:b/>
-          <w:bCs/>
-        </w:rPr>
-        <w:t>5</w:t>
-      </w:r>
-      <w:r>
-        <w:rPr>
-          <w:rFonts w:ascii="Segoe UI Semilight" w:hAnsi="Segoe UI Semilight" w:cs="Segoe UI Semilight"/>
-          <w:b/>
-          <w:bCs/>
-        </w:rPr>
-        <w:t xml:space="preserve"> points)</w:t>
+          <w:highlight w:val="yellow"/>
+        </w:rPr>
+        <w:t>(5 points)</w:t>
+      </w:r>
+      <w:commentRangeEnd w:id="0"/>
+      <w:r>
+        <w:rPr>
+          <w:rStyle w:val="CommentReference"/>
+        </w:rPr>
+        <w:commentReference w:id="0"/>
       </w:r>
     </w:p>
     <w:p>
@@ -728,65 +728,70 @@
         <w:spacing w:before="0" w:beforeAutospacing="0" w:after="0" w:afterAutospacing="0"/>
         <w:rPr>
           <w:rFonts w:ascii="Segoe UI Semilight" w:hAnsi="Segoe UI Semilight" w:cs="Segoe UI Semilight"/>
-        </w:rPr>
-      </w:pPr>
-      <w:r>
-        <w:rPr>
-          <w:rFonts w:ascii="Segoe UI Semilight" w:hAnsi="Segoe UI Semilight" w:cs="Segoe UI Semilight"/>
+          <w:highlight w:val="yellow"/>
+        </w:rPr>
+      </w:pPr>
+      <w:commentRangeStart w:id="1"/>
+      <w:r>
+        <w:rPr>
+          <w:rFonts w:ascii="Segoe UI Semilight" w:hAnsi="Segoe UI Semilight" w:cs="Segoe UI Semilight"/>
+          <w:highlight w:val="yellow"/>
         </w:rPr>
         <w:t xml:space="preserve">Use a </w:t>
       </w:r>
       <w:r>
         <w:rPr>
           <w:rFonts w:ascii="Consolas" w:hAnsi="Consolas" w:cs="Segoe UI Semilight"/>
+          <w:highlight w:val="yellow"/>
         </w:rPr>
         <w:t>for</w:t>
       </w:r>
       <w:r>
         <w:rPr>
           <w:rFonts w:ascii="Segoe UI Semilight" w:hAnsi="Segoe UI Semilight" w:cs="Segoe UI Semilight"/>
+          <w:highlight w:val="yellow"/>
         </w:rPr>
         <w:t xml:space="preserve"> loop to loop over the variables in the object that you created in </w:t>
       </w:r>
       <w:r>
         <w:rPr>
           <w:rFonts w:ascii="Segoe UI Semilight" w:hAnsi="Segoe UI Semilight" w:cs="Segoe UI Semilight"/>
+          <w:highlight w:val="yellow"/>
         </w:rPr>
         <w:t>3</w:t>
       </w:r>
       <w:r>
         <w:rPr>
           <w:rFonts w:ascii="Segoe UI Semilight" w:hAnsi="Segoe UI Semilight" w:cs="Segoe UI Semilight"/>
-        </w:rPr>
-        <w:t xml:space="preserve">a. Have the loop make a histogram for each MR variable. </w:t>
-      </w:r>
-      <w:r>
-        <w:rPr>
-          <w:rFonts w:ascii="Segoe UI Semilight" w:hAnsi="Segoe UI Semilight" w:cs="Segoe UI Semilight"/>
-        </w:rPr>
-        <w:t xml:space="preserve">Note: the R function to produce histograms is </w:t>
+          <w:highlight w:val="yellow"/>
+        </w:rPr>
+        <w:t xml:space="preserve">a. Have the loop make a histogram for each MR variable. Note: the R function to produce histograms is </w:t>
       </w:r>
       <w:r>
         <w:rPr>
           <w:rFonts w:ascii="Consolas" w:hAnsi="Consolas" w:cs="Segoe UI Semilight"/>
+          <w:highlight w:val="yellow"/>
         </w:rPr>
         <w:t>hist</w:t>
       </w:r>
       <w:r>
         <w:rPr>
           <w:rFonts w:ascii="Segoe UI Semilight" w:hAnsi="Segoe UI Semilight" w:cs="Segoe UI Semilight"/>
+          <w:highlight w:val="yellow"/>
         </w:rPr>
         <w:t xml:space="preserve"> (we’ll cover this more next week).</w:t>
       </w:r>
       <w:r>
         <w:rPr>
           <w:rFonts w:ascii="Segoe UI Semilight" w:hAnsi="Segoe UI Semilight" w:cs="Segoe UI Semilight"/>
+          <w:highlight w:val="yellow"/>
         </w:rPr>
         <w:t xml:space="preserve"> </w:t>
       </w:r>
       <w:r>
         <w:rPr>
           <w:rFonts w:ascii="Segoe UI Semilight" w:hAnsi="Segoe UI Semilight" w:cs="Segoe UI Semilight"/>
+          <w:highlight w:val="yellow"/>
           <w:u w:val="single"/>
         </w:rPr>
         <w:t>Paste the histograms into your word document.</w:t>
@@ -794,6 +799,7 @@
       <w:r>
         <w:rPr>
           <w:rFonts w:ascii="Segoe UI Semilight" w:hAnsi="Segoe UI Semilight" w:cs="Segoe UI Semilight"/>
+          <w:highlight w:val="yellow"/>
           <w:u w:val="single"/>
         </w:rPr>
         <w:t xml:space="preserve"> </w:t>
@@ -803,6 +809,7 @@
           <w:rFonts w:ascii="Segoe UI Semilight" w:hAnsi="Segoe UI Semilight" w:cs="Segoe UI Semilight"/>
           <w:b/>
           <w:bCs/>
+          <w:highlight w:val="yellow"/>
         </w:rPr>
         <w:t>(</w:t>
       </w:r>
@@ -811,6 +818,7 @@
           <w:rFonts w:ascii="Segoe UI Semilight" w:hAnsi="Segoe UI Semilight" w:cs="Segoe UI Semilight"/>
           <w:b/>
           <w:bCs/>
+          <w:highlight w:val="yellow"/>
         </w:rPr>
         <w:t>6</w:t>
       </w:r>
@@ -819,14 +827,23 @@
           <w:rFonts w:ascii="Segoe UI Semilight" w:hAnsi="Segoe UI Semilight" w:cs="Segoe UI Semilight"/>
           <w:b/>
           <w:bCs/>
+          <w:highlight w:val="yellow"/>
         </w:rPr>
         <w:t xml:space="preserve"> points)</w:t>
       </w:r>
       <w:r>
         <w:rPr>
           <w:rFonts w:ascii="Segoe UI Semilight" w:hAnsi="Segoe UI Semilight" w:cs="Segoe UI Semilight"/>
+          <w:highlight w:val="yellow"/>
         </w:rPr>
         <w:br/>
+      </w:r>
+      <w:commentRangeEnd w:id="1"/>
+      <w:r>
+        <w:rPr>
+          <w:rStyle w:val="CommentReference"/>
+        </w:rPr>
+        <w:commentReference w:id="1"/>
       </w:r>
     </w:p>
     <w:p>
@@ -1007,6 +1024,7 @@
           <w:rFonts w:ascii="Segoe UI Semilight" w:hAnsi="Segoe UI Semilight" w:cs="Segoe UI Semilight"/>
         </w:rPr>
       </w:pPr>
+      <w:commentRangeStart w:id="2"/>
       <w:r>
         <w:rPr>
           <w:rFonts w:ascii="Segoe UI Semilight" w:hAnsi="Segoe UI Semilight" w:cs="Segoe UI Semilight"/>
@@ -1067,6 +1085,63 @@
           <w:bCs/>
         </w:rPr>
         <w:t xml:space="preserve"> points)</w:t>
+      </w:r>
+      <w:commentRangeEnd w:id="2"/>
+      <w:r>
+        <w:rPr>
+          <w:rStyle w:val="CommentReference"/>
+        </w:rPr>
+        <w:commentReference w:id="2"/>
+      </w:r>
+    </w:p>
+    <w:p>
+      <w:pPr>
+        <w:pStyle w:val="NormalWeb"/>
+        <w:spacing w:before="0" w:beforeAutospacing="0" w:after="0" w:afterAutospacing="0"/>
+        <w:ind w:left="1080"/>
+        <w:rPr>
+          <w:rFonts w:ascii="Segoe UI Semilight" w:hAnsi="Segoe UI Semilight" w:cs="Segoe UI Semilight"/>
+        </w:rPr>
+      </w:pPr>
+      <w:r>
+        <w:rPr>
+          <w:rFonts w:ascii="Segoe UI Semilight" w:hAnsi="Segoe UI Semilight" w:cs="Segoe UI Semilight"/>
+        </w:rPr>
+        <w:drawing>
+          <wp:inline distT="0" distB="0" distL="0" distR="0" wp14:anchorId="193F7312" wp14:editId="322E4059">
+            <wp:extent cx="3365500" cy="2679700"/>
+            <wp:effectExtent l="0" t="0" r="0" b="0"/>
+            <wp:docPr id="1" name="Picture 1" descr="A screenshot of a computer&#10;&#10;Description automatically generated with low confidence"/>
+            <wp:cNvGraphicFramePr>
+              <a:graphicFrameLocks xmlns:a="http://schemas.openxmlformats.org/drawingml/2006/main" noChangeAspect="1"/>
+            </wp:cNvGraphicFramePr>
+            <a:graphic xmlns:a="http://schemas.openxmlformats.org/drawingml/2006/main">
+              <a:graphicData uri="http://schemas.openxmlformats.org/drawingml/2006/picture">
+                <pic:pic xmlns:pic="http://schemas.openxmlformats.org/drawingml/2006/picture">
+                  <pic:nvPicPr>
+                    <pic:cNvPr id="1" name="Picture 1" descr="A screenshot of a computer&#10;&#10;Description automatically generated with low confidence"/>
+                    <pic:cNvPicPr/>
+                  </pic:nvPicPr>
+                  <pic:blipFill>
+                    <a:blip r:embed="rId11"/>
+                    <a:stretch>
+                      <a:fillRect/>
+                    </a:stretch>
+                  </pic:blipFill>
+                  <pic:spPr>
+                    <a:xfrm>
+                      <a:off x="0" y="0"/>
+                      <a:ext cx="3365500" cy="2679700"/>
+                    </a:xfrm>
+                    <a:prstGeom prst="rect">
+                      <a:avLst/>
+                    </a:prstGeom>
+                  </pic:spPr>
+                </pic:pic>
+              </a:graphicData>
+            </a:graphic>
+          </wp:inline>
+        </w:drawing>
       </w:r>
     </w:p>
     <w:p>
@@ -1194,8 +1269,6 @@
         </w:rPr>
         <w:t>6</w:t>
       </w:r>
-      <w:bookmarkStart w:id="0" w:name="_GoBack"/>
-      <w:bookmarkEnd w:id="0"/>
       <w:r>
         <w:rPr>
           <w:rFonts w:ascii="Segoe UI Semilight" w:hAnsi="Segoe UI Semilight" w:cs="Segoe UI Semilight"/>
@@ -1203,6 +1276,166 @@
           <w:bCs/>
         </w:rPr>
         <w:t xml:space="preserve"> points)</w:t>
+      </w:r>
+    </w:p>
+    <w:p>
+      <w:pPr>
+        <w:pStyle w:val="ListParagraph"/>
+        <w:spacing w:after="160" w:line="259" w:lineRule="auto"/>
+        <w:ind w:left="1080"/>
+        <w:rPr>
+          <w:rFonts w:ascii="Segoe UI Semilight" w:hAnsi="Segoe UI Semilight" w:cs="Segoe UI Semilight"/>
+        </w:rPr>
+      </w:pPr>
+      <w:r>
+        <w:rPr>
+          <w:rFonts w:ascii="Segoe UI Semilight" w:hAnsi="Segoe UI Semilight" w:cs="Segoe UI Semilight"/>
+        </w:rPr>
+        <w:t xml:space="preserve">1970     1971     1972     1973     1974     1975     1976     1977     1978 </w:t>
+      </w:r>
+    </w:p>
+    <w:p>
+      <w:pPr>
+        <w:pStyle w:val="ListParagraph"/>
+        <w:spacing w:after="160" w:line="259" w:lineRule="auto"/>
+        <w:ind w:left="1080"/>
+        <w:rPr>
+          <w:rFonts w:ascii="Segoe UI Semilight" w:hAnsi="Segoe UI Semilight" w:cs="Segoe UI Semilight"/>
+        </w:rPr>
+      </w:pPr>
+      <w:r>
+        <w:rPr>
+          <w:rFonts w:ascii="Segoe UI Semilight" w:hAnsi="Segoe UI Semilight" w:cs="Segoe UI Semilight"/>
+        </w:rPr>
+        <w:t xml:space="preserve">40.07703 39.09589 38.12427 37.06532 36.13720 35.22667 34.31812 33.43048 32.58387 </w:t>
+      </w:r>
+    </w:p>
+    <w:p>
+      <w:pPr>
+        <w:pStyle w:val="ListParagraph"/>
+        <w:spacing w:after="160" w:line="259" w:lineRule="auto"/>
+        <w:ind w:left="1080"/>
+        <w:rPr>
+          <w:rFonts w:ascii="Segoe UI Semilight" w:hAnsi="Segoe UI Semilight" w:cs="Segoe UI Semilight"/>
+        </w:rPr>
+      </w:pPr>
+      <w:r>
+        <w:rPr>
+          <w:rFonts w:ascii="Segoe UI Semilight" w:hAnsi="Segoe UI Semilight" w:cs="Segoe UI Semilight"/>
+        </w:rPr>
+        <w:t xml:space="preserve">    1979     1980     1981     1982     1983     1984     1985     1986     1987 </w:t>
+      </w:r>
+    </w:p>
+    <w:p>
+      <w:pPr>
+        <w:pStyle w:val="ListParagraph"/>
+        <w:spacing w:after="160" w:line="259" w:lineRule="auto"/>
+        <w:ind w:left="1080"/>
+        <w:rPr>
+          <w:rFonts w:ascii="Segoe UI Semilight" w:hAnsi="Segoe UI Semilight" w:cs="Segoe UI Semilight"/>
+        </w:rPr>
+      </w:pPr>
+      <w:r>
+        <w:rPr>
+          <w:rFonts w:ascii="Segoe UI Semilight" w:hAnsi="Segoe UI Semilight" w:cs="Segoe UI Semilight"/>
+        </w:rPr>
+        <w:t xml:space="preserve">31.74715 30.94866 30.13677 29.35812 28.61586 27.91887 27.25263 26.61973 26.03070 </w:t>
+      </w:r>
+    </w:p>
+    <w:p>
+      <w:pPr>
+        <w:pStyle w:val="ListParagraph"/>
+        <w:spacing w:after="160" w:line="259" w:lineRule="auto"/>
+        <w:ind w:left="1080"/>
+        <w:rPr>
+          <w:rFonts w:ascii="Segoe UI Semilight" w:hAnsi="Segoe UI Semilight" w:cs="Segoe UI Semilight"/>
+        </w:rPr>
+      </w:pPr>
+      <w:r>
+        <w:rPr>
+          <w:rFonts w:ascii="Segoe UI Semilight" w:hAnsi="Segoe UI Semilight" w:cs="Segoe UI Semilight"/>
+        </w:rPr>
+        <w:t xml:space="preserve">    1988     1989     1990     1991     1992     1993     1994     1995     1996 </w:t>
+      </w:r>
+    </w:p>
+    <w:p>
+      <w:pPr>
+        <w:pStyle w:val="ListParagraph"/>
+        <w:spacing w:after="160" w:line="259" w:lineRule="auto"/>
+        <w:ind w:left="1080"/>
+        <w:rPr>
+          <w:rFonts w:ascii="Segoe UI Semilight" w:hAnsi="Segoe UI Semilight" w:cs="Segoe UI Semilight"/>
+        </w:rPr>
+      </w:pPr>
+      <w:r>
+        <w:rPr>
+          <w:rFonts w:ascii="Segoe UI Semilight" w:hAnsi="Segoe UI Semilight" w:cs="Segoe UI Semilight"/>
+        </w:rPr>
+        <w:t xml:space="preserve">25.54376 24.98457 24.50844 24.07021 23.62620 23.23658 22.70674 22.24209 21.79390 </w:t>
+      </w:r>
+    </w:p>
+    <w:p>
+      <w:pPr>
+        <w:pStyle w:val="ListParagraph"/>
+        <w:spacing w:after="160" w:line="259" w:lineRule="auto"/>
+        <w:ind w:left="1080"/>
+        <w:rPr>
+          <w:rFonts w:ascii="Segoe UI Semilight" w:hAnsi="Segoe UI Semilight" w:cs="Segoe UI Semilight"/>
+        </w:rPr>
+      </w:pPr>
+      <w:r>
+        <w:rPr>
+          <w:rFonts w:ascii="Segoe UI Semilight" w:hAnsi="Segoe UI Semilight" w:cs="Segoe UI Semilight"/>
+        </w:rPr>
+        <w:t xml:space="preserve">    1997     1998     1999     2000     2001     2002     2003     2004     2005 </w:t>
+      </w:r>
+    </w:p>
+    <w:p>
+      <w:pPr>
+        <w:pStyle w:val="ListParagraph"/>
+        <w:spacing w:after="160" w:line="259" w:lineRule="auto"/>
+        <w:ind w:left="1080"/>
+        <w:rPr>
+          <w:rFonts w:ascii="Segoe UI Semilight" w:hAnsi="Segoe UI Semilight" w:cs="Segoe UI Semilight"/>
+        </w:rPr>
+      </w:pPr>
+      <w:r>
+        <w:rPr>
+          <w:rFonts w:ascii="Segoe UI Semilight" w:hAnsi="Segoe UI Semilight" w:cs="Segoe UI Semilight"/>
+        </w:rPr>
+        <w:t xml:space="preserve">21.28850 20.79433 20.27513 19.74802 19.23070 18.73230 18.24786 17.77642 17.34824 </w:t>
+      </w:r>
+    </w:p>
+    <w:p>
+      <w:pPr>
+        <w:pStyle w:val="ListParagraph"/>
+        <w:spacing w:after="160" w:line="259" w:lineRule="auto"/>
+        <w:ind w:left="1080"/>
+        <w:rPr>
+          <w:rFonts w:ascii="Segoe UI Semilight" w:hAnsi="Segoe UI Semilight" w:cs="Segoe UI Semilight"/>
+        </w:rPr>
+      </w:pPr>
+      <w:r>
+        <w:rPr>
+          <w:rFonts w:ascii="Segoe UI Semilight" w:hAnsi="Segoe UI Semilight" w:cs="Segoe UI Semilight"/>
+        </w:rPr>
+        <w:t xml:space="preserve">    2006     2007     2008     2009     2010 </w:t>
+      </w:r>
+    </w:p>
+    <w:p>
+      <w:pPr>
+        <w:pStyle w:val="ListParagraph"/>
+        <w:spacing w:after="160" w:line="259" w:lineRule="auto"/>
+        <w:ind w:left="1080"/>
+        <w:rPr>
+          <w:rFonts w:ascii="Segoe UI Semilight" w:hAnsi="Segoe UI Semilight" w:cs="Segoe UI Semilight"/>
+        </w:rPr>
+      </w:pPr>
+      <w:r>
+        <w:rPr>
+          <w:rFonts w:ascii="Segoe UI Semilight" w:hAnsi="Segoe UI Semilight" w:cs="Segoe UI Semilight"/>
+        </w:rPr>
+        <w:t>16.92647 16.53011 16.15316 15.79658 15.50155</w:t>
       </w:r>
     </w:p>
     <w:p>
@@ -1217,12 +1450,14 @@
           <w:rFonts w:ascii="Segoe UI Semilight" w:hAnsi="Segoe UI Semilight" w:cs="Segoe UI Semilight"/>
         </w:rPr>
       </w:pPr>
+      <w:commentRangeStart w:id="3"/>
       <w:r>
         <w:rPr>
           <w:rFonts w:ascii="Segoe UI Semilight" w:hAnsi="Segoe UI Semilight" w:cs="Segoe UI Semilight"/>
           <w:b/>
           <w:bCs/>
         </w:rPr>
+        <w:lastRenderedPageBreak/>
         <w:t>Bonus question</w:t>
       </w:r>
       <w:r>
@@ -1294,6 +1529,13 @@
           <w:bCs/>
         </w:rPr>
         <w:t>)</w:t>
+      </w:r>
+      <w:commentRangeEnd w:id="3"/>
+      <w:r>
+        <w:rPr>
+          <w:rStyle w:val="CommentReference"/>
+        </w:rPr>
+        <w:commentReference w:id="3"/>
       </w:r>
     </w:p>
     <w:p>
@@ -1307,8 +1549,8 @@
       </w:pPr>
     </w:p>
     <w:sectPr>
-      <w:footerReference w:type="even" r:id="rId7"/>
-      <w:footerReference w:type="default" r:id="rId8"/>
+      <w:footerReference w:type="even" r:id="rId12"/>
+      <w:footerReference w:type="default" r:id="rId13"/>
       <w:pgSz w:w="12240" w:h="15840"/>
       <w:pgMar w:top="1440" w:right="1440" w:bottom="1440" w:left="1440" w:header="720" w:footer="720" w:gutter="0"/>
       <w:cols w:space="720"/>
@@ -1318,20 +1560,108 @@
 </w:document>
 </file>
 
+<file path=word/comments.xml><?xml version="1.0" encoding="utf-8"?>
+<w:comments xmlns:wpc="http://schemas.microsoft.com/office/word/2010/wordprocessingCanvas" xmlns:cx="http://schemas.microsoft.com/office/drawing/2014/chartex" xmlns:cx1="http://schemas.microsoft.com/office/drawing/2015/9/8/chartex" xmlns:cx2="http://schemas.microsoft.com/office/drawing/2015/10/21/chartex" xmlns:cx3="http://schemas.microsoft.com/office/drawing/2016/5/9/chartex" xmlns:cx4="http://schemas.microsoft.com/office/drawing/2016/5/10/chartex" xmlns:cx5="http://schemas.microsoft.com/office/drawing/2016/5/11/chartex" xmlns:cx6="http://schemas.microsoft.com/office/drawing/2016/5/12/chartex" xmlns:cx7="http://schemas.microsoft.com/office/drawing/2016/5/13/chartex" xmlns:cx8="http://schemas.microsoft.com/office/drawing/2016/5/14/chartex" xmlns:mc="http://schemas.openxmlformats.org/markup-compatibility/2006" xmlns:aink="http://schemas.microsoft.com/office/drawing/2016/ink" xmlns:am3d="http://schemas.microsoft.com/office/drawing/2017/model3d" xmlns:o="urn:schemas-microsoft-com:office:office" xmlns:oel="http://schemas.microsoft.com/office/2019/extlst" xmlns:r="http://schemas.openxmlformats.org/officeDocument/2006/relationships" xmlns:m="http://schemas.openxmlformats.org/officeDocument/2006/math" xmlns:v="urn:schemas-microsoft-com:vml" xmlns:wp14="http://schemas.microsoft.com/office/word/2010/wordprocessingDrawing" xmlns:wp="http://schemas.openxmlformats.org/drawingml/2006/wordprocessingDrawing" xmlns:w10="urn:schemas-microsoft-com:office:word" xmlns:w="http://schemas.openxmlformats.org/wordprocessingml/2006/main" xmlns:w14="http://schemas.microsoft.com/office/word/2010/wordml" xmlns:w15="http://schemas.microsoft.com/office/word/2012/wordml" xmlns:w16cex="http://schemas.microsoft.com/office/word/2018/wordml/cex" xmlns:w16cid="http://schemas.microsoft.com/office/word/2016/wordml/cid" xmlns:w16="http://schemas.microsoft.com/office/word/2018/wordml" xmlns:w16sdtdh="http://schemas.microsoft.com/office/word/2020/wordml/sdtdatahash" xmlns:w16se="http://schemas.microsoft.com/office/word/2015/wordml/symex" xmlns:wpg="http://schemas.microsoft.com/office/word/2010/wordprocessingGroup" xmlns:wpi="http://schemas.microsoft.com/office/word/2010/wordprocessingInk" xmlns:wne="http://schemas.microsoft.com/office/word/2006/wordml" xmlns:wps="http://schemas.microsoft.com/office/word/2010/wordprocessingShape" mc:Ignorable="w14 w15 w16se w16cid w16 w16cex w16sdtdh wp14">
+  <w:comment w:id="0" w:author="Susan C. Glenn" w:date="2022-10-23T23:34:00Z" w:initials="SCG">
+    <w:p>
+      <w:r>
+        <w:rPr>
+          <w:rStyle w:val="CommentReference"/>
+        </w:rPr>
+        <w:annotationRef/>
+      </w:r>
+      <w:r>
+        <w:rPr>
+          <w:sz w:val="20"/>
+          <w:szCs w:val="20"/>
+        </w:rPr>
+        <w:t xml:space="preserve">Just want to discuss to make sure I thought through this correctly. </w:t>
+      </w:r>
+    </w:p>
+  </w:comment>
+  <w:comment w:id="1" w:author="Susan C. Glenn" w:date="2022-10-23T23:34:00Z" w:initials="SCG">
+    <w:p>
+      <w:r>
+        <w:rPr>
+          <w:rStyle w:val="CommentReference"/>
+        </w:rPr>
+        <w:annotationRef/>
+      </w:r>
+      <w:r>
+        <w:rPr>
+          <w:sz w:val="20"/>
+          <w:szCs w:val="20"/>
+        </w:rPr>
+        <w:t>Can’t get this to work.</w:t>
+      </w:r>
+    </w:p>
+  </w:comment>
+  <w:comment w:id="2" w:author="Susan C. Glenn" w:date="2022-10-23T23:40:00Z" w:initials="SCG">
+    <w:p>
+      <w:r>
+        <w:rPr>
+          <w:rStyle w:val="CommentReference"/>
+        </w:rPr>
+        <w:annotationRef/>
+      </w:r>
+      <w:r>
+        <w:rPr>
+          <w:sz w:val="20"/>
+          <w:szCs w:val="20"/>
+        </w:rPr>
+        <w:t>I was able to screenshot this from r, but how would I produce a table that wasn’t a screenshot?</w:t>
+      </w:r>
+    </w:p>
+  </w:comment>
+  <w:comment w:id="3" w:author="Susan C. Glenn" w:date="2022-10-23T23:50:00Z" w:initials="SCG">
+    <w:p>
+      <w:r>
+        <w:rPr>
+          <w:rStyle w:val="CommentReference"/>
+        </w:rPr>
+        <w:annotationRef/>
+      </w:r>
+      <w:r>
+        <w:rPr>
+          <w:sz w:val="20"/>
+          <w:szCs w:val="20"/>
+        </w:rPr>
+        <w:t xml:space="preserve">I cannot figure out how to do this. </w:t>
+      </w:r>
+    </w:p>
+  </w:comment>
+</w:comments>
+</file>
+
+<file path=word/commentsExtended.xml><?xml version="1.0" encoding="utf-8"?>
+<w15:commentsEx xmlns:wpc="http://schemas.microsoft.com/office/word/2010/wordprocessingCanvas" xmlns:cx="http://schemas.microsoft.com/office/drawing/2014/chartex" xmlns:cx1="http://schemas.microsoft.com/office/drawing/2015/9/8/chartex" xmlns:cx2="http://schemas.microsoft.com/office/drawing/2015/10/21/chartex" xmlns:cx3="http://schemas.microsoft.com/office/drawing/2016/5/9/chartex" xmlns:cx4="http://schemas.microsoft.com/office/drawing/2016/5/10/chartex" xmlns:cx5="http://schemas.microsoft.com/office/drawing/2016/5/11/chartex" xmlns:cx6="http://schemas.microsoft.com/office/drawing/2016/5/12/chartex" xmlns:cx7="http://schemas.microsoft.com/office/drawing/2016/5/13/chartex" xmlns:cx8="http://schemas.microsoft.com/office/drawing/2016/5/14/chartex" xmlns:mc="http://schemas.openxmlformats.org/markup-compatibility/2006" xmlns:aink="http://schemas.microsoft.com/office/drawing/2016/ink" xmlns:am3d="http://schemas.microsoft.com/office/drawing/2017/model3d" xmlns:o="urn:schemas-microsoft-com:office:office" xmlns:oel="http://schemas.microsoft.com/office/2019/extlst" xmlns:r="http://schemas.openxmlformats.org/officeDocument/2006/relationships" xmlns:m="http://schemas.openxmlformats.org/officeDocument/2006/math" xmlns:v="urn:schemas-microsoft-com:vml" xmlns:wp14="http://schemas.microsoft.com/office/word/2010/wordprocessingDrawing" xmlns:wp="http://schemas.openxmlformats.org/drawingml/2006/wordprocessingDrawing" xmlns:w10="urn:schemas-microsoft-com:office:word" xmlns:w="http://schemas.openxmlformats.org/wordprocessingml/2006/main" xmlns:w14="http://schemas.microsoft.com/office/word/2010/wordml" xmlns:w15="http://schemas.microsoft.com/office/word/2012/wordml" xmlns:w16cex="http://schemas.microsoft.com/office/word/2018/wordml/cex" xmlns:w16cid="http://schemas.microsoft.com/office/word/2016/wordml/cid" xmlns:w16="http://schemas.microsoft.com/office/word/2018/wordml" xmlns:w16sdtdh="http://schemas.microsoft.com/office/word/2020/wordml/sdtdatahash" xmlns:w16se="http://schemas.microsoft.com/office/word/2015/wordml/symex" xmlns:wpg="http://schemas.microsoft.com/office/word/2010/wordprocessingGroup" xmlns:wpi="http://schemas.microsoft.com/office/word/2010/wordprocessingInk" xmlns:wne="http://schemas.microsoft.com/office/word/2006/wordml" xmlns:wps="http://schemas.microsoft.com/office/word/2010/wordprocessingShape" mc:Ignorable="w14 w15 w16se w16cid w16 w16cex w16sdtdh wp14">
+  <w15:commentEx w15:paraId="4BF2E73E" w15:done="0"/>
+  <w15:commentEx w15:paraId="06676757" w15:done="0"/>
+  <w15:commentEx w15:paraId="336762C3" w15:done="0"/>
+  <w15:commentEx w15:paraId="74ACCBB3" w15:done="0"/>
+</w15:commentsEx>
+</file>
+
 <file path=word/commentsExtensible.xml><?xml version="1.0" encoding="utf-8"?>
-<w16cex:commentsExtensible xmlns:wpc="http://schemas.microsoft.com/office/word/2010/wordprocessingCanvas" xmlns:cx="http://schemas.microsoft.com/office/drawing/2014/chartex" xmlns:cx1="http://schemas.microsoft.com/office/drawing/2015/9/8/chartex" xmlns:cx2="http://schemas.microsoft.com/office/drawing/2015/10/21/chartex" xmlns:cx3="http://schemas.microsoft.com/office/drawing/2016/5/9/chartex" xmlns:cx4="http://schemas.microsoft.com/office/drawing/2016/5/10/chartex" xmlns:cx5="http://schemas.microsoft.com/office/drawing/2016/5/11/chartex" xmlns:cx6="http://schemas.microsoft.com/office/drawing/2016/5/12/chartex" xmlns:cx7="http://schemas.microsoft.com/office/drawing/2016/5/13/chartex" xmlns:cx8="http://schemas.microsoft.com/office/drawing/2016/5/14/chartex" xmlns:mc="http://schemas.openxmlformats.org/markup-compatibility/2006" xmlns:aink="http://schemas.microsoft.com/office/drawing/2016/ink" xmlns:am3d="http://schemas.microsoft.com/office/drawing/2017/model3d" xmlns:o="urn:schemas-microsoft-com:office:office" xmlns:r="http://schemas.openxmlformats.org/officeDocument/2006/relationships" xmlns:m="http://schemas.openxmlformats.org/officeDocument/2006/math" xmlns:v="urn:schemas-microsoft-com:vml" xmlns:wp14="http://schemas.microsoft.com/office/word/2010/wordprocessingDrawing" xmlns:wp="http://schemas.openxmlformats.org/drawingml/2006/wordprocessingDrawing" xmlns:w10="urn:schemas-microsoft-com:office:word" xmlns:w="http://schemas.openxmlformats.org/wordprocessingml/2006/main" xmlns:w14="http://schemas.microsoft.com/office/word/2010/wordml" xmlns:w15="http://schemas.microsoft.com/office/word/2012/wordml" xmlns:w16cex="http://schemas.microsoft.com/office/word/2018/wordml/cex" xmlns:w16cid="http://schemas.microsoft.com/office/word/2016/wordml/cid" xmlns:w16="http://schemas.microsoft.com/office/word/2018/wordml" xmlns:w16se="http://schemas.microsoft.com/office/word/2015/wordml/symex" xmlns:wpg="http://schemas.microsoft.com/office/word/2010/wordprocessingGroup" xmlns:wpi="http://schemas.microsoft.com/office/word/2010/wordprocessingInk" xmlns:wne="http://schemas.microsoft.com/office/word/2006/wordml" xmlns:wps="http://schemas.microsoft.com/office/word/2010/wordprocessingShape" mc:Ignorable="w14 w15 w16se w16cid w16 w16cex wp14">
-  <w16cex:commentExtensible w16cex:durableId="233C1F29" w16cex:dateUtc="2020-10-22T22:09:00Z"/>
+<w16cex:commentsExtensible xmlns:wpc="http://schemas.microsoft.com/office/word/2010/wordprocessingCanvas" xmlns:cx="http://schemas.microsoft.com/office/drawing/2014/chartex" xmlns:cx1="http://schemas.microsoft.com/office/drawing/2015/9/8/chartex" xmlns:cx2="http://schemas.microsoft.com/office/drawing/2015/10/21/chartex" xmlns:cx3="http://schemas.microsoft.com/office/drawing/2016/5/9/chartex" xmlns:cx4="http://schemas.microsoft.com/office/drawing/2016/5/10/chartex" xmlns:cx5="http://schemas.microsoft.com/office/drawing/2016/5/11/chartex" xmlns:cx6="http://schemas.microsoft.com/office/drawing/2016/5/12/chartex" xmlns:cx7="http://schemas.microsoft.com/office/drawing/2016/5/13/chartex" xmlns:cx8="http://schemas.microsoft.com/office/drawing/2016/5/14/chartex" xmlns:mc="http://schemas.openxmlformats.org/markup-compatibility/2006" xmlns:aink="http://schemas.microsoft.com/office/drawing/2016/ink" xmlns:am3d="http://schemas.microsoft.com/office/drawing/2017/model3d" xmlns:o="urn:schemas-microsoft-com:office:office" xmlns:oel="http://schemas.microsoft.com/office/2019/extlst" xmlns:r="http://schemas.openxmlformats.org/officeDocument/2006/relationships" xmlns:m="http://schemas.openxmlformats.org/officeDocument/2006/math" xmlns:v="urn:schemas-microsoft-com:vml" xmlns:wp14="http://schemas.microsoft.com/office/word/2010/wordprocessingDrawing" xmlns:wp="http://schemas.openxmlformats.org/drawingml/2006/wordprocessingDrawing" xmlns:w10="urn:schemas-microsoft-com:office:word" xmlns:w="http://schemas.openxmlformats.org/wordprocessingml/2006/main" xmlns:w14="http://schemas.microsoft.com/office/word/2010/wordml" xmlns:w15="http://schemas.microsoft.com/office/word/2012/wordml" xmlns:w16cex="http://schemas.microsoft.com/office/word/2018/wordml/cex" xmlns:w16cid="http://schemas.microsoft.com/office/word/2016/wordml/cid" xmlns:w16="http://schemas.microsoft.com/office/word/2018/wordml" xmlns:w16sdtdh="http://schemas.microsoft.com/office/word/2020/wordml/sdtdatahash" xmlns:w16se="http://schemas.microsoft.com/office/word/2015/wordml/symex" xmlns:wpg="http://schemas.microsoft.com/office/word/2010/wordprocessingGroup" xmlns:wpi="http://schemas.microsoft.com/office/word/2010/wordprocessingInk" xmlns:wne="http://schemas.microsoft.com/office/word/2006/wordml" xmlns:wps="http://schemas.microsoft.com/office/word/2010/wordprocessingShape" mc:Ignorable="w14 w15 w16se w16cid w16 w16cex w16sdtdh wp14">
+  <w16cex:commentExtensible w16cex:durableId="27004E15" w16cex:dateUtc="2022-10-24T06:34:00Z"/>
+  <w16cex:commentExtensible w16cex:durableId="27004E00" w16cex:dateUtc="2022-10-24T06:34:00Z"/>
+  <w16cex:commentExtensible w16cex:durableId="27004F73" w16cex:dateUtc="2022-10-24T06:40:00Z"/>
+  <w16cex:commentExtensible w16cex:durableId="270051BB" w16cex:dateUtc="2022-10-24T06:50:00Z"/>
 </w16cex:commentsExtensible>
 </file>
 
 <file path=word/commentsIds.xml><?xml version="1.0" encoding="utf-8"?>
-<w16cid:commentsIds xmlns:wpc="http://schemas.microsoft.com/office/word/2010/wordprocessingCanvas" xmlns:cx="http://schemas.microsoft.com/office/drawing/2014/chartex" xmlns:cx1="http://schemas.microsoft.com/office/drawing/2015/9/8/chartex" xmlns:cx2="http://schemas.microsoft.com/office/drawing/2015/10/21/chartex" xmlns:cx3="http://schemas.microsoft.com/office/drawing/2016/5/9/chartex" xmlns:cx4="http://schemas.microsoft.com/office/drawing/2016/5/10/chartex" xmlns:cx5="http://schemas.microsoft.com/office/drawing/2016/5/11/chartex" xmlns:cx6="http://schemas.microsoft.com/office/drawing/2016/5/12/chartex" xmlns:cx7="http://schemas.microsoft.com/office/drawing/2016/5/13/chartex" xmlns:cx8="http://schemas.microsoft.com/office/drawing/2016/5/14/chartex" xmlns:mc="http://schemas.openxmlformats.org/markup-compatibility/2006" xmlns:aink="http://schemas.microsoft.com/office/drawing/2016/ink" xmlns:am3d="http://schemas.microsoft.com/office/drawing/2017/model3d" xmlns:o="urn:schemas-microsoft-com:office:office" xmlns:r="http://schemas.openxmlformats.org/officeDocument/2006/relationships" xmlns:m="http://schemas.openxmlformats.org/officeDocument/2006/math" xmlns:v="urn:schemas-microsoft-com:vml" xmlns:wp14="http://schemas.microsoft.com/office/word/2010/wordprocessingDrawing" xmlns:wp="http://schemas.openxmlformats.org/drawingml/2006/wordprocessingDrawing" xmlns:w10="urn:schemas-microsoft-com:office:word" xmlns:w="http://schemas.openxmlformats.org/wordprocessingml/2006/main" xmlns:w14="http://schemas.microsoft.com/office/word/2010/wordml" xmlns:w15="http://schemas.microsoft.com/office/word/2012/wordml" xmlns:w16cex="http://schemas.microsoft.com/office/word/2018/wordml/cex" xmlns:w16cid="http://schemas.microsoft.com/office/word/2016/wordml/cid" xmlns:w16="http://schemas.microsoft.com/office/word/2018/wordml" xmlns:w16se="http://schemas.microsoft.com/office/word/2015/wordml/symex" xmlns:wpg="http://schemas.microsoft.com/office/word/2010/wordprocessingGroup" xmlns:wpi="http://schemas.microsoft.com/office/word/2010/wordprocessingInk" xmlns:wne="http://schemas.microsoft.com/office/word/2006/wordml" xmlns:wps="http://schemas.microsoft.com/office/word/2010/wordprocessingShape" mc:Ignorable="w14 w15 w16se w16cid w16 w16cex wp14">
-  <w16cid:commentId w16cid:paraId="25F240D2" w16cid:durableId="233C1F29"/>
+<w16cid:commentsIds xmlns:wpc="http://schemas.microsoft.com/office/word/2010/wordprocessingCanvas" xmlns:cx="http://schemas.microsoft.com/office/drawing/2014/chartex" xmlns:cx1="http://schemas.microsoft.com/office/drawing/2015/9/8/chartex" xmlns:cx2="http://schemas.microsoft.com/office/drawing/2015/10/21/chartex" xmlns:cx3="http://schemas.microsoft.com/office/drawing/2016/5/9/chartex" xmlns:cx4="http://schemas.microsoft.com/office/drawing/2016/5/10/chartex" xmlns:cx5="http://schemas.microsoft.com/office/drawing/2016/5/11/chartex" xmlns:cx6="http://schemas.microsoft.com/office/drawing/2016/5/12/chartex" xmlns:cx7="http://schemas.microsoft.com/office/drawing/2016/5/13/chartex" xmlns:cx8="http://schemas.microsoft.com/office/drawing/2016/5/14/chartex" xmlns:mc="http://schemas.openxmlformats.org/markup-compatibility/2006" xmlns:aink="http://schemas.microsoft.com/office/drawing/2016/ink" xmlns:am3d="http://schemas.microsoft.com/office/drawing/2017/model3d" xmlns:o="urn:schemas-microsoft-com:office:office" xmlns:oel="http://schemas.microsoft.com/office/2019/extlst" xmlns:r="http://schemas.openxmlformats.org/officeDocument/2006/relationships" xmlns:m="http://schemas.openxmlformats.org/officeDocument/2006/math" xmlns:v="urn:schemas-microsoft-com:vml" xmlns:wp14="http://schemas.microsoft.com/office/word/2010/wordprocessingDrawing" xmlns:wp="http://schemas.openxmlformats.org/drawingml/2006/wordprocessingDrawing" xmlns:w10="urn:schemas-microsoft-com:office:word" xmlns:w="http://schemas.openxmlformats.org/wordprocessingml/2006/main" xmlns:w14="http://schemas.microsoft.com/office/word/2010/wordml" xmlns:w15="http://schemas.microsoft.com/office/word/2012/wordml" xmlns:w16cex="http://schemas.microsoft.com/office/word/2018/wordml/cex" xmlns:w16cid="http://schemas.microsoft.com/office/word/2016/wordml/cid" xmlns:w16="http://schemas.microsoft.com/office/word/2018/wordml" xmlns:w16sdtdh="http://schemas.microsoft.com/office/word/2020/wordml/sdtdatahash" xmlns:w16se="http://schemas.microsoft.com/office/word/2015/wordml/symex" xmlns:wpg="http://schemas.microsoft.com/office/word/2010/wordprocessingGroup" xmlns:wpi="http://schemas.microsoft.com/office/word/2010/wordprocessingInk" xmlns:wne="http://schemas.microsoft.com/office/word/2006/wordml" xmlns:wps="http://schemas.microsoft.com/office/word/2010/wordprocessingShape" mc:Ignorable="w14 w15 w16se w16cid w16 w16cex w16sdtdh wp14">
+  <w16cid:commentId w16cid:paraId="4BF2E73E" w16cid:durableId="27004E15"/>
+  <w16cid:commentId w16cid:paraId="06676757" w16cid:durableId="27004E00"/>
+  <w16cid:commentId w16cid:paraId="336762C3" w16cid:durableId="27004F73"/>
+  <w16cid:commentId w16cid:paraId="74ACCBB3" w16cid:durableId="270051BB"/>
 </w16cid:commentsIds>
 </file>
 
 <file path=word/endnotes.xml><?xml version="1.0" encoding="utf-8"?>
-<w:endnotes xmlns:wpc="http://schemas.microsoft.com/office/word/2010/wordprocessingCanvas" xmlns:cx="http://schemas.microsoft.com/office/drawing/2014/chartex" xmlns:cx1="http://schemas.microsoft.com/office/drawing/2015/9/8/chartex" xmlns:mc="http://schemas.openxmlformats.org/markup-compatibility/2006" xmlns:o="urn:schemas-microsoft-com:office:office" xmlns:r="http://schemas.openxmlformats.org/officeDocument/2006/relationships" xmlns:m="http://schemas.openxmlformats.org/officeDocument/2006/math" xmlns:v="urn:schemas-microsoft-com:vml" xmlns:wp14="http://schemas.microsoft.com/office/word/2010/wordprocessingDrawing" xmlns:wp="http://schemas.openxmlformats.org/drawingml/2006/wordprocessingDrawing" xmlns:w10="urn:schemas-microsoft-com:office:word" xmlns:w="http://schemas.openxmlformats.org/wordprocessingml/2006/main" xmlns:w14="http://schemas.microsoft.com/office/word/2010/wordml" xmlns:w15="http://schemas.microsoft.com/office/word/2012/wordml" xmlns:w16se="http://schemas.microsoft.com/office/word/2015/wordml/symex" xmlns:wpg="http://schemas.microsoft.com/office/word/2010/wordprocessingGroup" xmlns:wpi="http://schemas.microsoft.com/office/word/2010/wordprocessingInk" xmlns:wne="http://schemas.microsoft.com/office/word/2006/wordml" xmlns:wps="http://schemas.microsoft.com/office/word/2010/wordprocessingShape" mc:Ignorable="w14 w15 w16se wp14">
+<w:endnotes xmlns:wpc="http://schemas.microsoft.com/office/word/2010/wordprocessingCanvas" xmlns:cx="http://schemas.microsoft.com/office/drawing/2014/chartex" xmlns:cx1="http://schemas.microsoft.com/office/drawing/2015/9/8/chartex" xmlns:cx2="http://schemas.microsoft.com/office/drawing/2015/10/21/chartex" xmlns:cx3="http://schemas.microsoft.com/office/drawing/2016/5/9/chartex" xmlns:cx4="http://schemas.microsoft.com/office/drawing/2016/5/10/chartex" xmlns:cx5="http://schemas.microsoft.com/office/drawing/2016/5/11/chartex" xmlns:cx6="http://schemas.microsoft.com/office/drawing/2016/5/12/chartex" xmlns:cx7="http://schemas.microsoft.com/office/drawing/2016/5/13/chartex" xmlns:cx8="http://schemas.microsoft.com/office/drawing/2016/5/14/chartex" xmlns:mc="http://schemas.openxmlformats.org/markup-compatibility/2006" xmlns:aink="http://schemas.microsoft.com/office/drawing/2016/ink" xmlns:am3d="http://schemas.microsoft.com/office/drawing/2017/model3d" xmlns:o="urn:schemas-microsoft-com:office:office" xmlns:oel="http://schemas.microsoft.com/office/2019/extlst" xmlns:r="http://schemas.openxmlformats.org/officeDocument/2006/relationships" xmlns:m="http://schemas.openxmlformats.org/officeDocument/2006/math" xmlns:v="urn:schemas-microsoft-com:vml" xmlns:wp14="http://schemas.microsoft.com/office/word/2010/wordprocessingDrawing" xmlns:wp="http://schemas.openxmlformats.org/drawingml/2006/wordprocessingDrawing" xmlns:w10="urn:schemas-microsoft-com:office:word" xmlns:w="http://schemas.openxmlformats.org/wordprocessingml/2006/main" xmlns:w14="http://schemas.microsoft.com/office/word/2010/wordml" xmlns:w15="http://schemas.microsoft.com/office/word/2012/wordml" xmlns:w16cex="http://schemas.microsoft.com/office/word/2018/wordml/cex" xmlns:w16cid="http://schemas.microsoft.com/office/word/2016/wordml/cid" xmlns:w16="http://schemas.microsoft.com/office/word/2018/wordml" xmlns:w16sdtdh="http://schemas.microsoft.com/office/word/2020/wordml/sdtdatahash" xmlns:w16se="http://schemas.microsoft.com/office/word/2015/wordml/symex" xmlns:wpg="http://schemas.microsoft.com/office/word/2010/wordprocessingGroup" xmlns:wpi="http://schemas.microsoft.com/office/word/2010/wordprocessingInk" xmlns:wne="http://schemas.microsoft.com/office/word/2006/wordml" xmlns:wps="http://schemas.microsoft.com/office/word/2010/wordprocessingShape" mc:Ignorable="w14 w15 w16se w16cid w16 w16cex w16sdtdh wp14">
   <w:endnote w:type="separator" w:id="-1">
     <w:p>
       <w:r>
@@ -1350,7 +1680,7 @@
 </file>
 
 <file path=word/footer1.xml><?xml version="1.0" encoding="utf-8"?>
-<w:ftr xmlns:wpc="http://schemas.microsoft.com/office/word/2010/wordprocessingCanvas" xmlns:cx="http://schemas.microsoft.com/office/drawing/2014/chartex" xmlns:cx1="http://schemas.microsoft.com/office/drawing/2015/9/8/chartex" xmlns:mc="http://schemas.openxmlformats.org/markup-compatibility/2006" xmlns:o="urn:schemas-microsoft-com:office:office" xmlns:r="http://schemas.openxmlformats.org/officeDocument/2006/relationships" xmlns:m="http://schemas.openxmlformats.org/officeDocument/2006/math" xmlns:v="urn:schemas-microsoft-com:vml" xmlns:wp14="http://schemas.microsoft.com/office/word/2010/wordprocessingDrawing" xmlns:wp="http://schemas.openxmlformats.org/drawingml/2006/wordprocessingDrawing" xmlns:w10="urn:schemas-microsoft-com:office:word" xmlns:w="http://schemas.openxmlformats.org/wordprocessingml/2006/main" xmlns:w14="http://schemas.microsoft.com/office/word/2010/wordml" xmlns:w15="http://schemas.microsoft.com/office/word/2012/wordml" xmlns:w16se="http://schemas.microsoft.com/office/word/2015/wordml/symex" xmlns:wpg="http://schemas.microsoft.com/office/word/2010/wordprocessingGroup" xmlns:wpi="http://schemas.microsoft.com/office/word/2010/wordprocessingInk" xmlns:wne="http://schemas.microsoft.com/office/word/2006/wordml" xmlns:wps="http://schemas.microsoft.com/office/word/2010/wordprocessingShape" mc:Ignorable="w14 w15 w16se wp14">
+<w:ftr xmlns:wpc="http://schemas.microsoft.com/office/word/2010/wordprocessingCanvas" xmlns:cx="http://schemas.microsoft.com/office/drawing/2014/chartex" xmlns:cx1="http://schemas.microsoft.com/office/drawing/2015/9/8/chartex" xmlns:cx2="http://schemas.microsoft.com/office/drawing/2015/10/21/chartex" xmlns:cx3="http://schemas.microsoft.com/office/drawing/2016/5/9/chartex" xmlns:cx4="http://schemas.microsoft.com/office/drawing/2016/5/10/chartex" xmlns:cx5="http://schemas.microsoft.com/office/drawing/2016/5/11/chartex" xmlns:cx6="http://schemas.microsoft.com/office/drawing/2016/5/12/chartex" xmlns:cx7="http://schemas.microsoft.com/office/drawing/2016/5/13/chartex" xmlns:cx8="http://schemas.microsoft.com/office/drawing/2016/5/14/chartex" xmlns:mc="http://schemas.openxmlformats.org/markup-compatibility/2006" xmlns:aink="http://schemas.microsoft.com/office/drawing/2016/ink" xmlns:am3d="http://schemas.microsoft.com/office/drawing/2017/model3d" xmlns:o="urn:schemas-microsoft-com:office:office" xmlns:oel="http://schemas.microsoft.com/office/2019/extlst" xmlns:r="http://schemas.openxmlformats.org/officeDocument/2006/relationships" xmlns:m="http://schemas.openxmlformats.org/officeDocument/2006/math" xmlns:v="urn:schemas-microsoft-com:vml" xmlns:wp14="http://schemas.microsoft.com/office/word/2010/wordprocessingDrawing" xmlns:wp="http://schemas.openxmlformats.org/drawingml/2006/wordprocessingDrawing" xmlns:w10="urn:schemas-microsoft-com:office:word" xmlns:w="http://schemas.openxmlformats.org/wordprocessingml/2006/main" xmlns:w14="http://schemas.microsoft.com/office/word/2010/wordml" xmlns:w15="http://schemas.microsoft.com/office/word/2012/wordml" xmlns:w16cex="http://schemas.microsoft.com/office/word/2018/wordml/cex" xmlns:w16cid="http://schemas.microsoft.com/office/word/2016/wordml/cid" xmlns:w16="http://schemas.microsoft.com/office/word/2018/wordml" xmlns:w16sdtdh="http://schemas.microsoft.com/office/word/2020/wordml/sdtdatahash" xmlns:w16se="http://schemas.microsoft.com/office/word/2015/wordml/symex" xmlns:wpg="http://schemas.microsoft.com/office/word/2010/wordprocessingGroup" xmlns:wpi="http://schemas.microsoft.com/office/word/2010/wordprocessingInk" xmlns:wne="http://schemas.microsoft.com/office/word/2006/wordml" xmlns:wps="http://schemas.microsoft.com/office/word/2010/wordprocessingShape" mc:Ignorable="w14 w15 w16se w16cid w16 w16cex w16sdtdh wp14">
   <w:p>
     <w:pPr>
       <w:pStyle w:val="Footer"/>
@@ -1400,7 +1730,7 @@
 </file>
 
 <file path=word/footer2.xml><?xml version="1.0" encoding="utf-8"?>
-<w:ftr xmlns:wpc="http://schemas.microsoft.com/office/word/2010/wordprocessingCanvas" xmlns:cx="http://schemas.microsoft.com/office/drawing/2014/chartex" xmlns:cx1="http://schemas.microsoft.com/office/drawing/2015/9/8/chartex" xmlns:mc="http://schemas.openxmlformats.org/markup-compatibility/2006" xmlns:o="urn:schemas-microsoft-com:office:office" xmlns:r="http://schemas.openxmlformats.org/officeDocument/2006/relationships" xmlns:m="http://schemas.openxmlformats.org/officeDocument/2006/math" xmlns:v="urn:schemas-microsoft-com:vml" xmlns:wp14="http://schemas.microsoft.com/office/word/2010/wordprocessingDrawing" xmlns:wp="http://schemas.openxmlformats.org/drawingml/2006/wordprocessingDrawing" xmlns:w10="urn:schemas-microsoft-com:office:word" xmlns:w="http://schemas.openxmlformats.org/wordprocessingml/2006/main" xmlns:w14="http://schemas.microsoft.com/office/word/2010/wordml" xmlns:w15="http://schemas.microsoft.com/office/word/2012/wordml" xmlns:w16se="http://schemas.microsoft.com/office/word/2015/wordml/symex" xmlns:wpg="http://schemas.microsoft.com/office/word/2010/wordprocessingGroup" xmlns:wpi="http://schemas.microsoft.com/office/word/2010/wordprocessingInk" xmlns:wne="http://schemas.microsoft.com/office/word/2006/wordml" xmlns:wps="http://schemas.microsoft.com/office/word/2010/wordprocessingShape" mc:Ignorable="w14 w15 w16se wp14">
+<w:ftr xmlns:wpc="http://schemas.microsoft.com/office/word/2010/wordprocessingCanvas" xmlns:cx="http://schemas.microsoft.com/office/drawing/2014/chartex" xmlns:cx1="http://schemas.microsoft.com/office/drawing/2015/9/8/chartex" xmlns:cx2="http://schemas.microsoft.com/office/drawing/2015/10/21/chartex" xmlns:cx3="http://schemas.microsoft.com/office/drawing/2016/5/9/chartex" xmlns:cx4="http://schemas.microsoft.com/office/drawing/2016/5/10/chartex" xmlns:cx5="http://schemas.microsoft.com/office/drawing/2016/5/11/chartex" xmlns:cx6="http://schemas.microsoft.com/office/drawing/2016/5/12/chartex" xmlns:cx7="http://schemas.microsoft.com/office/drawing/2016/5/13/chartex" xmlns:cx8="http://schemas.microsoft.com/office/drawing/2016/5/14/chartex" xmlns:mc="http://schemas.openxmlformats.org/markup-compatibility/2006" xmlns:aink="http://schemas.microsoft.com/office/drawing/2016/ink" xmlns:am3d="http://schemas.microsoft.com/office/drawing/2017/model3d" xmlns:o="urn:schemas-microsoft-com:office:office" xmlns:oel="http://schemas.microsoft.com/office/2019/extlst" xmlns:r="http://schemas.openxmlformats.org/officeDocument/2006/relationships" xmlns:m="http://schemas.openxmlformats.org/officeDocument/2006/math" xmlns:v="urn:schemas-microsoft-com:vml" xmlns:wp14="http://schemas.microsoft.com/office/word/2010/wordprocessingDrawing" xmlns:wp="http://schemas.openxmlformats.org/drawingml/2006/wordprocessingDrawing" xmlns:w10="urn:schemas-microsoft-com:office:word" xmlns:w="http://schemas.openxmlformats.org/wordprocessingml/2006/main" xmlns:w14="http://schemas.microsoft.com/office/word/2010/wordml" xmlns:w15="http://schemas.microsoft.com/office/word/2012/wordml" xmlns:w16cex="http://schemas.microsoft.com/office/word/2018/wordml/cex" xmlns:w16cid="http://schemas.microsoft.com/office/word/2016/wordml/cid" xmlns:w16="http://schemas.microsoft.com/office/word/2018/wordml" xmlns:w16sdtdh="http://schemas.microsoft.com/office/word/2020/wordml/sdtdatahash" xmlns:w16se="http://schemas.microsoft.com/office/word/2015/wordml/symex" xmlns:wpg="http://schemas.microsoft.com/office/word/2010/wordprocessingGroup" xmlns:wpi="http://schemas.microsoft.com/office/word/2010/wordprocessingInk" xmlns:wne="http://schemas.microsoft.com/office/word/2006/wordml" xmlns:wps="http://schemas.microsoft.com/office/word/2010/wordprocessingShape" mc:Ignorable="w14 w15 w16se w16cid w16 w16cex w16sdtdh wp14">
   <w:p>
     <w:pPr>
       <w:pStyle w:val="Footer"/>
@@ -1459,7 +1789,7 @@
 </file>
 
 <file path=word/footnotes.xml><?xml version="1.0" encoding="utf-8"?>
-<w:footnotes xmlns:wpc="http://schemas.microsoft.com/office/word/2010/wordprocessingCanvas" xmlns:cx="http://schemas.microsoft.com/office/drawing/2014/chartex" xmlns:cx1="http://schemas.microsoft.com/office/drawing/2015/9/8/chartex" xmlns:mc="http://schemas.openxmlformats.org/markup-compatibility/2006" xmlns:o="urn:schemas-microsoft-com:office:office" xmlns:r="http://schemas.openxmlformats.org/officeDocument/2006/relationships" xmlns:m="http://schemas.openxmlformats.org/officeDocument/2006/math" xmlns:v="urn:schemas-microsoft-com:vml" xmlns:wp14="http://schemas.microsoft.com/office/word/2010/wordprocessingDrawing" xmlns:wp="http://schemas.openxmlformats.org/drawingml/2006/wordprocessingDrawing" xmlns:w10="urn:schemas-microsoft-com:office:word" xmlns:w="http://schemas.openxmlformats.org/wordprocessingml/2006/main" xmlns:w14="http://schemas.microsoft.com/office/word/2010/wordml" xmlns:w15="http://schemas.microsoft.com/office/word/2012/wordml" xmlns:w16se="http://schemas.microsoft.com/office/word/2015/wordml/symex" xmlns:wpg="http://schemas.microsoft.com/office/word/2010/wordprocessingGroup" xmlns:wpi="http://schemas.microsoft.com/office/word/2010/wordprocessingInk" xmlns:wne="http://schemas.microsoft.com/office/word/2006/wordml" xmlns:wps="http://schemas.microsoft.com/office/word/2010/wordprocessingShape" mc:Ignorable="w14 w15 w16se wp14">
+<w:footnotes xmlns:wpc="http://schemas.microsoft.com/office/word/2010/wordprocessingCanvas" xmlns:cx="http://schemas.microsoft.com/office/drawing/2014/chartex" xmlns:cx1="http://schemas.microsoft.com/office/drawing/2015/9/8/chartex" xmlns:cx2="http://schemas.microsoft.com/office/drawing/2015/10/21/chartex" xmlns:cx3="http://schemas.microsoft.com/office/drawing/2016/5/9/chartex" xmlns:cx4="http://schemas.microsoft.com/office/drawing/2016/5/10/chartex" xmlns:cx5="http://schemas.microsoft.com/office/drawing/2016/5/11/chartex" xmlns:cx6="http://schemas.microsoft.com/office/drawing/2016/5/12/chartex" xmlns:cx7="http://schemas.microsoft.com/office/drawing/2016/5/13/chartex" xmlns:cx8="http://schemas.microsoft.com/office/drawing/2016/5/14/chartex" xmlns:mc="http://schemas.openxmlformats.org/markup-compatibility/2006" xmlns:aink="http://schemas.microsoft.com/office/drawing/2016/ink" xmlns:am3d="http://schemas.microsoft.com/office/drawing/2017/model3d" xmlns:o="urn:schemas-microsoft-com:office:office" xmlns:oel="http://schemas.microsoft.com/office/2019/extlst" xmlns:r="http://schemas.openxmlformats.org/officeDocument/2006/relationships" xmlns:m="http://schemas.openxmlformats.org/officeDocument/2006/math" xmlns:v="urn:schemas-microsoft-com:vml" xmlns:wp14="http://schemas.microsoft.com/office/word/2010/wordprocessingDrawing" xmlns:wp="http://schemas.openxmlformats.org/drawingml/2006/wordprocessingDrawing" xmlns:w10="urn:schemas-microsoft-com:office:word" xmlns:w="http://schemas.openxmlformats.org/wordprocessingml/2006/main" xmlns:w14="http://schemas.microsoft.com/office/word/2010/wordml" xmlns:w15="http://schemas.microsoft.com/office/word/2012/wordml" xmlns:w16cex="http://schemas.microsoft.com/office/word/2018/wordml/cex" xmlns:w16cid="http://schemas.microsoft.com/office/word/2016/wordml/cid" xmlns:w16="http://schemas.microsoft.com/office/word/2018/wordml" xmlns:w16sdtdh="http://schemas.microsoft.com/office/word/2020/wordml/sdtdatahash" xmlns:w16se="http://schemas.microsoft.com/office/word/2015/wordml/symex" xmlns:wpg="http://schemas.microsoft.com/office/word/2010/wordprocessingGroup" xmlns:wpi="http://schemas.microsoft.com/office/word/2010/wordprocessingInk" xmlns:wne="http://schemas.microsoft.com/office/word/2006/wordml" xmlns:wps="http://schemas.microsoft.com/office/word/2010/wordprocessingShape" mc:Ignorable="w14 w15 w16se w16cid w16 w16cex w16sdtdh wp14">
   <w:footnote w:type="separator" w:id="-1">
     <w:p>
       <w:r>
@@ -1478,7 +1808,7 @@
 </file>
 
 <file path=word/numbering.xml><?xml version="1.0" encoding="utf-8"?>
-<w:numbering xmlns:wpc="http://schemas.microsoft.com/office/word/2010/wordprocessingCanvas" xmlns:cx="http://schemas.microsoft.com/office/drawing/2014/chartex" xmlns:cx1="http://schemas.microsoft.com/office/drawing/2015/9/8/chartex" xmlns:mc="http://schemas.openxmlformats.org/markup-compatibility/2006" xmlns:o="urn:schemas-microsoft-com:office:office" xmlns:r="http://schemas.openxmlformats.org/officeDocument/2006/relationships" xmlns:m="http://schemas.openxmlformats.org/officeDocument/2006/math" xmlns:v="urn:schemas-microsoft-com:vml" xmlns:wp14="http://schemas.microsoft.com/office/word/2010/wordprocessingDrawing" xmlns:wp="http://schemas.openxmlformats.org/drawingml/2006/wordprocessingDrawing" xmlns:w10="urn:schemas-microsoft-com:office:word" xmlns:w="http://schemas.openxmlformats.org/wordprocessingml/2006/main" xmlns:w14="http://schemas.microsoft.com/office/word/2010/wordml" xmlns:w15="http://schemas.microsoft.com/office/word/2012/wordml" xmlns:w16se="http://schemas.microsoft.com/office/word/2015/wordml/symex" xmlns:wpg="http://schemas.microsoft.com/office/word/2010/wordprocessingGroup" xmlns:wpi="http://schemas.microsoft.com/office/word/2010/wordprocessingInk" xmlns:wne="http://schemas.microsoft.com/office/word/2006/wordml" xmlns:wps="http://schemas.microsoft.com/office/word/2010/wordprocessingShape" mc:Ignorable="w14 w15 w16se wp14">
+<w:numbering xmlns:wpc="http://schemas.microsoft.com/office/word/2010/wordprocessingCanvas" xmlns:cx="http://schemas.microsoft.com/office/drawing/2014/chartex" xmlns:cx1="http://schemas.microsoft.com/office/drawing/2015/9/8/chartex" xmlns:cx2="http://schemas.microsoft.com/office/drawing/2015/10/21/chartex" xmlns:cx3="http://schemas.microsoft.com/office/drawing/2016/5/9/chartex" xmlns:cx4="http://schemas.microsoft.com/office/drawing/2016/5/10/chartex" xmlns:cx5="http://schemas.microsoft.com/office/drawing/2016/5/11/chartex" xmlns:cx6="http://schemas.microsoft.com/office/drawing/2016/5/12/chartex" xmlns:cx7="http://schemas.microsoft.com/office/drawing/2016/5/13/chartex" xmlns:cx8="http://schemas.microsoft.com/office/drawing/2016/5/14/chartex" xmlns:mc="http://schemas.openxmlformats.org/markup-compatibility/2006" xmlns:aink="http://schemas.microsoft.com/office/drawing/2016/ink" xmlns:am3d="http://schemas.microsoft.com/office/drawing/2017/model3d" xmlns:o="urn:schemas-microsoft-com:office:office" xmlns:oel="http://schemas.microsoft.com/office/2019/extlst" xmlns:r="http://schemas.openxmlformats.org/officeDocument/2006/relationships" xmlns:m="http://schemas.openxmlformats.org/officeDocument/2006/math" xmlns:v="urn:schemas-microsoft-com:vml" xmlns:wp14="http://schemas.microsoft.com/office/word/2010/wordprocessingDrawing" xmlns:wp="http://schemas.openxmlformats.org/drawingml/2006/wordprocessingDrawing" xmlns:w10="urn:schemas-microsoft-com:office:word" xmlns:w="http://schemas.openxmlformats.org/wordprocessingml/2006/main" xmlns:w14="http://schemas.microsoft.com/office/word/2010/wordml" xmlns:w15="http://schemas.microsoft.com/office/word/2012/wordml" xmlns:w16cex="http://schemas.microsoft.com/office/word/2018/wordml/cex" xmlns:w16cid="http://schemas.microsoft.com/office/word/2016/wordml/cid" xmlns:w16="http://schemas.microsoft.com/office/word/2018/wordml" xmlns:w16sdtdh="http://schemas.microsoft.com/office/word/2020/wordml/sdtdatahash" xmlns:w16se="http://schemas.microsoft.com/office/word/2015/wordml/symex" xmlns:wpg="http://schemas.microsoft.com/office/word/2010/wordprocessingGroup" xmlns:wpi="http://schemas.microsoft.com/office/word/2010/wordprocessingInk" xmlns:wne="http://schemas.microsoft.com/office/word/2006/wordml" xmlns:wps="http://schemas.microsoft.com/office/word/2010/wordprocessingShape" mc:Ignorable="w14 w15 w16se w16cid w16 w16cex w16sdtdh wp14">
   <w:abstractNum w:abstractNumId="0" w15:restartNumberingAfterBreak="0">
     <w:nsid w:val="FFFFFF1D"/>
     <w:multiLevelType w:val="multilevel"/>
@@ -3194,59 +3524,67 @@
       </w:rPr>
     </w:lvl>
   </w:abstractNum>
-  <w:num w:numId="1">
+  <w:num w:numId="1" w16cid:durableId="177740392">
     <w:abstractNumId w:val="7"/>
   </w:num>
-  <w:num w:numId="2">
+  <w:num w:numId="2" w16cid:durableId="228343135">
     <w:abstractNumId w:val="13"/>
   </w:num>
-  <w:num w:numId="3">
+  <w:num w:numId="3" w16cid:durableId="1254239470">
     <w:abstractNumId w:val="0"/>
   </w:num>
-  <w:num w:numId="4">
+  <w:num w:numId="4" w16cid:durableId="769545362">
     <w:abstractNumId w:val="12"/>
   </w:num>
-  <w:num w:numId="5">
+  <w:num w:numId="5" w16cid:durableId="2002468184">
     <w:abstractNumId w:val="15"/>
   </w:num>
-  <w:num w:numId="6">
+  <w:num w:numId="6" w16cid:durableId="1773276334">
     <w:abstractNumId w:val="10"/>
   </w:num>
-  <w:num w:numId="7">
+  <w:num w:numId="7" w16cid:durableId="995457818">
     <w:abstractNumId w:val="3"/>
   </w:num>
-  <w:num w:numId="8">
+  <w:num w:numId="8" w16cid:durableId="950356442">
     <w:abstractNumId w:val="8"/>
   </w:num>
-  <w:num w:numId="9">
+  <w:num w:numId="9" w16cid:durableId="147332953">
     <w:abstractNumId w:val="9"/>
   </w:num>
-  <w:num w:numId="10">
+  <w:num w:numId="10" w16cid:durableId="481585435">
     <w:abstractNumId w:val="1"/>
   </w:num>
-  <w:num w:numId="11">
+  <w:num w:numId="11" w16cid:durableId="420642138">
     <w:abstractNumId w:val="5"/>
   </w:num>
-  <w:num w:numId="12">
+  <w:num w:numId="12" w16cid:durableId="2032803169">
     <w:abstractNumId w:val="6"/>
   </w:num>
-  <w:num w:numId="13">
+  <w:num w:numId="13" w16cid:durableId="839737874">
     <w:abstractNumId w:val="2"/>
   </w:num>
-  <w:num w:numId="14">
+  <w:num w:numId="14" w16cid:durableId="1581214268">
     <w:abstractNumId w:val="11"/>
   </w:num>
-  <w:num w:numId="15">
+  <w:num w:numId="15" w16cid:durableId="1783185696">
     <w:abstractNumId w:val="14"/>
   </w:num>
-  <w:num w:numId="16">
+  <w:num w:numId="16" w16cid:durableId="86268802">
     <w:abstractNumId w:val="4"/>
   </w:num>
 </w:numbering>
 </file>
 
+<file path=word/people.xml><?xml version="1.0" encoding="utf-8"?>
+<w15:people xmlns:wpc="http://schemas.microsoft.com/office/word/2010/wordprocessingCanvas" xmlns:cx="http://schemas.microsoft.com/office/drawing/2014/chartex" xmlns:cx1="http://schemas.microsoft.com/office/drawing/2015/9/8/chartex" xmlns:cx2="http://schemas.microsoft.com/office/drawing/2015/10/21/chartex" xmlns:cx3="http://schemas.microsoft.com/office/drawing/2016/5/9/chartex" xmlns:cx4="http://schemas.microsoft.com/office/drawing/2016/5/10/chartex" xmlns:cx5="http://schemas.microsoft.com/office/drawing/2016/5/11/chartex" xmlns:cx6="http://schemas.microsoft.com/office/drawing/2016/5/12/chartex" xmlns:cx7="http://schemas.microsoft.com/office/drawing/2016/5/13/chartex" xmlns:cx8="http://schemas.microsoft.com/office/drawing/2016/5/14/chartex" xmlns:mc="http://schemas.openxmlformats.org/markup-compatibility/2006" xmlns:aink="http://schemas.microsoft.com/office/drawing/2016/ink" xmlns:am3d="http://schemas.microsoft.com/office/drawing/2017/model3d" xmlns:o="urn:schemas-microsoft-com:office:office" xmlns:oel="http://schemas.microsoft.com/office/2019/extlst" xmlns:r="http://schemas.openxmlformats.org/officeDocument/2006/relationships" xmlns:m="http://schemas.openxmlformats.org/officeDocument/2006/math" xmlns:v="urn:schemas-microsoft-com:vml" xmlns:wp14="http://schemas.microsoft.com/office/word/2010/wordprocessingDrawing" xmlns:wp="http://schemas.openxmlformats.org/drawingml/2006/wordprocessingDrawing" xmlns:w10="urn:schemas-microsoft-com:office:word" xmlns:w="http://schemas.openxmlformats.org/wordprocessingml/2006/main" xmlns:w14="http://schemas.microsoft.com/office/word/2010/wordml" xmlns:w15="http://schemas.microsoft.com/office/word/2012/wordml" xmlns:w16cex="http://schemas.microsoft.com/office/word/2018/wordml/cex" xmlns:w16cid="http://schemas.microsoft.com/office/word/2016/wordml/cid" xmlns:w16="http://schemas.microsoft.com/office/word/2018/wordml" xmlns:w16sdtdh="http://schemas.microsoft.com/office/word/2020/wordml/sdtdatahash" xmlns:w16se="http://schemas.microsoft.com/office/word/2015/wordml/symex" xmlns:wpg="http://schemas.microsoft.com/office/word/2010/wordprocessingGroup" xmlns:wpi="http://schemas.microsoft.com/office/word/2010/wordprocessingInk" xmlns:wne="http://schemas.microsoft.com/office/word/2006/wordml" xmlns:wps="http://schemas.microsoft.com/office/word/2010/wordprocessingShape" mc:Ignorable="w14 w15 w16se w16cid w16 w16cex w16sdtdh wp14">
+  <w15:person w15:author="Susan C. Glenn">
+    <w15:presenceInfo w15:providerId="AD" w15:userId="S::susancg@uw.edu::ca6dfdc6-978d-44f8-8258-4cd683f3ca29"/>
+  </w15:person>
+</w15:people>
+</file>
+
 <file path=word/styles.xml><?xml version="1.0" encoding="utf-8"?>
-<w:styles xmlns:mc="http://schemas.openxmlformats.org/markup-compatibility/2006" xmlns:r="http://schemas.openxmlformats.org/officeDocument/2006/relationships" xmlns:w="http://schemas.openxmlformats.org/wordprocessingml/2006/main" xmlns:w14="http://schemas.microsoft.com/office/word/2010/wordml" xmlns:w15="http://schemas.microsoft.com/office/word/2012/wordml" xmlns:w16se="http://schemas.microsoft.com/office/word/2015/wordml/symex" mc:Ignorable="w14 w15 w16se">
+<w:styles xmlns:mc="http://schemas.openxmlformats.org/markup-compatibility/2006" xmlns:r="http://schemas.openxmlformats.org/officeDocument/2006/relationships" xmlns:w="http://schemas.openxmlformats.org/wordprocessingml/2006/main" xmlns:w14="http://schemas.microsoft.com/office/word/2010/wordml" xmlns:w15="http://schemas.microsoft.com/office/word/2012/wordml" xmlns:w16cex="http://schemas.microsoft.com/office/word/2018/wordml/cex" xmlns:w16cid="http://schemas.microsoft.com/office/word/2016/wordml/cid" xmlns:w16="http://schemas.microsoft.com/office/word/2018/wordml" xmlns:w16sdtdh="http://schemas.microsoft.com/office/word/2020/wordml/sdtdatahash" xmlns:w16se="http://schemas.microsoft.com/office/word/2015/wordml/symex" mc:Ignorable="w14 w15 w16se w16cid w16 w16cex w16sdtdh">
   <w:docDefaults>
     <w:rPrDefault>
       <w:rPr>
@@ -3256,7 +3594,7 @@
     </w:rPrDefault>
     <w:pPrDefault/>
   </w:docDefaults>
-  <w:latentStyles w:defLockedState="0" w:defUIPriority="0" w:defSemiHidden="0" w:defUnhideWhenUsed="0" w:defQFormat="0" w:count="371">
+  <w:latentStyles w:defLockedState="0" w:defUIPriority="0" w:defSemiHidden="0" w:defUnhideWhenUsed="0" w:defQFormat="0" w:count="376">
     <w:lsdException w:name="Normal" w:qFormat="1"/>
     <w:lsdException w:name="heading 1" w:qFormat="1"/>
     <w:lsdException w:name="heading 2" w:semiHidden="1" w:unhideWhenUsed="1" w:qFormat="1"/>
@@ -3275,7 +3613,6 @@
     <w:lsdException w:name="HTML Keyboard" w:semiHidden="1" w:unhideWhenUsed="1"/>
     <w:lsdException w:name="HTML Preformatted" w:semiHidden="1" w:uiPriority="99" w:unhideWhenUsed="1"/>
     <w:lsdException w:name="HTML Typewriter" w:semiHidden="1" w:unhideWhenUsed="1"/>
-    <w:lsdException w:name="Normal Table" w:semiHidden="1" w:unhideWhenUsed="1"/>
     <w:lsdException w:name="annotation subject" w:semiHidden="1" w:unhideWhenUsed="1"/>
     <w:lsdException w:name="No List" w:semiHidden="1" w:unhideWhenUsed="1"/>
     <w:lsdException w:name="Outline List 1" w:semiHidden="1" w:unhideWhenUsed="1"/>
@@ -3318,11 +3655,8 @@
     <w:lsdException w:name="Table Contemporary" w:semiHidden="1" w:unhideWhenUsed="1"/>
     <w:lsdException w:name="Table Elegant" w:semiHidden="1" w:unhideWhenUsed="1"/>
     <w:lsdException w:name="Table Professional" w:semiHidden="1" w:unhideWhenUsed="1"/>
-    <w:lsdException w:name="Table Subtle 1" w:semiHidden="1" w:unhideWhenUsed="1"/>
     <w:lsdException w:name="Table Subtle 2" w:semiHidden="1" w:unhideWhenUsed="1"/>
     <w:lsdException w:name="Table Web 1" w:semiHidden="1" w:unhideWhenUsed="1"/>
-    <w:lsdException w:name="Table Web 2" w:semiHidden="1" w:unhideWhenUsed="1"/>
-    <w:lsdException w:name="Table Web 3" w:semiHidden="1" w:unhideWhenUsed="1"/>
     <w:lsdException w:name="Balloon Text" w:semiHidden="1" w:unhideWhenUsed="1"/>
     <w:lsdException w:name="Table Theme" w:semiHidden="1" w:unhideWhenUsed="1"/>
     <w:lsdException w:name="Placeholder Text" w:semiHidden="1" w:uiPriority="67"/>
@@ -3540,6 +3874,11 @@
     <w:lsdException w:name="List Table 5 Dark Accent 6" w:uiPriority="50"/>
     <w:lsdException w:name="List Table 6 Colorful Accent 6" w:uiPriority="51"/>
     <w:lsdException w:name="List Table 7 Colorful Accent 6" w:uiPriority="52"/>
+    <w:lsdException w:name="Mention" w:semiHidden="1" w:uiPriority="99" w:unhideWhenUsed="1"/>
+    <w:lsdException w:name="Smart Hyperlink" w:semiHidden="1" w:uiPriority="99" w:unhideWhenUsed="1"/>
+    <w:lsdException w:name="Hashtag" w:semiHidden="1" w:uiPriority="99" w:unhideWhenUsed="1"/>
+    <w:lsdException w:name="Unresolved Mention" w:semiHidden="1" w:uiPriority="99" w:unhideWhenUsed="1"/>
+    <w:lsdException w:name="Smart Link" w:semiHidden="1" w:uiPriority="99" w:unhideWhenUsed="1"/>
   </w:latentStyles>
   <w:style w:type="paragraph" w:default="1" w:styleId="Normal">
     <w:name w:val="Normal"/>

</xml_diff>